<commit_message>
feat : add adore khun jae
</commit_message>
<xml_diff>
--- a/public/Books/Chain Baby (Special).docx
+++ b/public/Books/Chain Baby (Special).docx
@@ -18,7 +18,25 @@
           <w:sz w:val="40"/>
           <w:szCs w:val="40"/>
         </w:rPr>
-        <w:t>Chapitre 0 : L'arrivée de Bébé</w:t>
+        <w:t>Chapitre 0</w:t>
+      </w:r>
+      <w:r>
+        <w:rPr>
+          <w:b/>
+          <w:bCs/>
+          <w:sz w:val="40"/>
+          <w:szCs w:val="40"/>
+        </w:rPr>
+        <w:t>0</w:t>
+      </w:r>
+      <w:r>
+        <w:rPr>
+          <w:b/>
+          <w:bCs/>
+          <w:sz w:val="40"/>
+          <w:szCs w:val="40"/>
+        </w:rPr>
+        <w:t xml:space="preserve"> : L'arrivée de Bébé</w:t>
       </w:r>
     </w:p>
     <w:p>
@@ -1111,7 +1129,25 @@
           <w:szCs w:val="40"/>
         </w:rPr>
         <w:lastRenderedPageBreak/>
-        <w:t>Chapitre 1 : Un événement inattendu</w:t>
+        <w:t xml:space="preserve">Chapitre </w:t>
+      </w:r>
+      <w:r>
+        <w:rPr>
+          <w:b/>
+          <w:bCs/>
+          <w:sz w:val="40"/>
+          <w:szCs w:val="40"/>
+        </w:rPr>
+        <w:t>0</w:t>
+      </w:r>
+      <w:r>
+        <w:rPr>
+          <w:b/>
+          <w:bCs/>
+          <w:sz w:val="40"/>
+          <w:szCs w:val="40"/>
+        </w:rPr>
+        <w:t>1 : Un événement inattendu</w:t>
       </w:r>
     </w:p>
     <w:p>
@@ -2242,13 +2278,31 @@
           <w:szCs w:val="40"/>
         </w:rPr>
         <w:lastRenderedPageBreak/>
-        <w:t>Chapitre 2 : Ne divorce pas</w:t>
+        <w:t xml:space="preserve">Chapitre </w:t>
+      </w:r>
+      <w:r>
+        <w:rPr>
+          <w:b/>
+          <w:bCs/>
+          <w:sz w:val="40"/>
+          <w:szCs w:val="40"/>
+        </w:rPr>
+        <w:t>0</w:t>
+      </w:r>
+      <w:r>
+        <w:rPr>
+          <w:b/>
+          <w:bCs/>
+          <w:sz w:val="40"/>
+          <w:szCs w:val="40"/>
+        </w:rPr>
+        <w:t>2 : Ne divorce pas</w:t>
       </w:r>
     </w:p>
     <w:p>
       <w:r>
         <w:pict w14:anchorId="3D93F488">
-          <v:rect id="_x0000_i1040" style="width:0;height:1.5pt" o:hralign="center" o:hrstd="t" o:hrnoshade="t" o:hr="t" fillcolor="#1b1c1d" stroked="f"/>
+          <v:rect id="_x0000_i1027" style="width:0;height:1.5pt" o:hralign="center" o:hrstd="t" o:hrnoshade="t" o:hr="t" fillcolor="#1b1c1d" stroked="f"/>
         </w:pict>
       </w:r>
     </w:p>
@@ -3821,7 +3875,25 @@
           <w:szCs w:val="40"/>
         </w:rPr>
         <w:lastRenderedPageBreak/>
-        <w:t>Chapitre 3 : Juste un rêve</w:t>
+        <w:t xml:space="preserve">Chapitre </w:t>
+      </w:r>
+      <w:r>
+        <w:rPr>
+          <w:b/>
+          <w:bCs/>
+          <w:sz w:val="40"/>
+          <w:szCs w:val="40"/>
+        </w:rPr>
+        <w:t>0</w:t>
+      </w:r>
+      <w:r>
+        <w:rPr>
+          <w:b/>
+          <w:bCs/>
+          <w:sz w:val="40"/>
+          <w:szCs w:val="40"/>
+        </w:rPr>
+        <w:t>3 : Juste un rêve</w:t>
       </w:r>
     </w:p>
     <w:p>
@@ -3837,7 +3909,7 @@
     <w:p>
       <w:r>
         <w:pict w14:anchorId="37004529">
-          <v:rect id="_x0000_i1057" style="width:0;height:1.5pt" o:hralign="center" o:hrstd="t" o:hrnoshade="t" o:hr="t" fillcolor="#1b1c1d" stroked="f"/>
+          <v:rect id="_x0000_i1028" style="width:0;height:1.5pt" o:hralign="center" o:hrstd="t" o:hrnoshade="t" o:hr="t" fillcolor="#1b1c1d" stroked="f"/>
         </w:pict>
       </w:r>
     </w:p>
@@ -6212,7 +6284,25 @@
           <w:szCs w:val="40"/>
         </w:rPr>
         <w:lastRenderedPageBreak/>
-        <w:t>Chapitre 4 : Stratégie pour conquérir le cœur</w:t>
+        <w:t xml:space="preserve">Chapitre </w:t>
+      </w:r>
+      <w:r>
+        <w:rPr>
+          <w:b/>
+          <w:bCs/>
+          <w:sz w:val="40"/>
+          <w:szCs w:val="40"/>
+        </w:rPr>
+        <w:t>0</w:t>
+      </w:r>
+      <w:r>
+        <w:rPr>
+          <w:b/>
+          <w:bCs/>
+          <w:sz w:val="40"/>
+          <w:szCs w:val="40"/>
+        </w:rPr>
+        <w:t>4 : Stratégie pour conquérir le cœur</w:t>
       </w:r>
     </w:p>
     <w:p>
@@ -6228,7 +6318,7 @@
     <w:p>
       <w:r>
         <w:pict w14:anchorId="24524622">
-          <v:rect id="_x0000_i1074" style="width:0;height:1.5pt" o:hralign="center" o:hrstd="t" o:hrnoshade="t" o:hr="t" fillcolor="#1b1c1d" stroked="f"/>
+          <v:rect id="_x0000_i1029" style="width:0;height:1.5pt" o:hralign="center" o:hrstd="t" o:hrnoshade="t" o:hr="t" fillcolor="#1b1c1d" stroked="f"/>
         </w:pict>
       </w:r>
     </w:p>
@@ -8013,7 +8103,25 @@
           <w:szCs w:val="40"/>
         </w:rPr>
         <w:lastRenderedPageBreak/>
-        <w:t>Chapitre 5 : À qui est-ce, mon cher ?</w:t>
+        <w:t xml:space="preserve">Chapitre </w:t>
+      </w:r>
+      <w:r>
+        <w:rPr>
+          <w:b/>
+          <w:bCs/>
+          <w:sz w:val="40"/>
+          <w:szCs w:val="40"/>
+        </w:rPr>
+        <w:t>0</w:t>
+      </w:r>
+      <w:r>
+        <w:rPr>
+          <w:b/>
+          <w:bCs/>
+          <w:sz w:val="40"/>
+          <w:szCs w:val="40"/>
+        </w:rPr>
+        <w:t>5 : À qui est-ce, mon cher ?</w:t>
       </w:r>
     </w:p>
     <w:p>
@@ -8029,7 +8137,7 @@
     <w:p>
       <w:r>
         <w:pict w14:anchorId="48F73278">
-          <v:rect id="_x0000_i1103" style="width:0;height:1.5pt" o:hralign="center" o:hrstd="t" o:hrnoshade="t" o:hr="t" fillcolor="#1b1c1d" stroked="f"/>
+          <v:rect id="_x0000_i1030" style="width:0;height:1.5pt" o:hralign="center" o:hrstd="t" o:hrnoshade="t" o:hr="t" fillcolor="#1b1c1d" stroked="f"/>
         </w:pict>
       </w:r>
     </w:p>
@@ -8319,7 +8427,7 @@
     <w:p>
       <w:r>
         <w:pict w14:anchorId="4E581191">
-          <v:rect id="_x0000_i1104" style="width:0;height:1.5pt" o:hralign="center" o:hrstd="t" o:hrnoshade="t" o:hr="t" fillcolor="#1b1c1d" stroked="f"/>
+          <v:rect id="_x0000_i1031" style="width:0;height:1.5pt" o:hralign="center" o:hrstd="t" o:hrnoshade="t" o:hr="t" fillcolor="#1b1c1d" stroked="f"/>
         </w:pict>
       </w:r>
     </w:p>
@@ -9136,7 +9244,7 @@
     <w:p>
       <w:r>
         <w:pict w14:anchorId="23A6B7B4">
-          <v:rect id="_x0000_i1105" style="width:0;height:1.5pt" o:hralign="center" o:hrstd="t" o:hrnoshade="t" o:hr="t" fillcolor="#1b1c1d" stroked="f"/>
+          <v:rect id="_x0000_i1032" style="width:0;height:1.5pt" o:hralign="center" o:hrstd="t" o:hrnoshade="t" o:hr="t" fillcolor="#1b1c1d" stroked="f"/>
         </w:pict>
       </w:r>
     </w:p>
@@ -9600,9 +9708,8 @@
           <w:szCs w:val="40"/>
         </w:rPr>
         <w:lastRenderedPageBreak/>
-        <w:t xml:space="preserve">Chapitre 6 : Joyeux anniversaire, </w:t>
-      </w:r>
-      <w:proofErr w:type="spellStart"/>
+        <w:t xml:space="preserve">Chapitre </w:t>
+      </w:r>
       <w:r>
         <w:rPr>
           <w:b/>
@@ -9610,6 +9717,25 @@
           <w:sz w:val="40"/>
           <w:szCs w:val="40"/>
         </w:rPr>
+        <w:t>0</w:t>
+      </w:r>
+      <w:r>
+        <w:rPr>
+          <w:b/>
+          <w:bCs/>
+          <w:sz w:val="40"/>
+          <w:szCs w:val="40"/>
+        </w:rPr>
+        <w:t xml:space="preserve">6 : Joyeux anniversaire, </w:t>
+      </w:r>
+      <w:proofErr w:type="spellStart"/>
+      <w:r>
+        <w:rPr>
+          <w:b/>
+          <w:bCs/>
+          <w:sz w:val="40"/>
+          <w:szCs w:val="40"/>
+        </w:rPr>
         <w:t>Akhira</w:t>
       </w:r>
       <w:proofErr w:type="spellEnd"/>
@@ -9617,7 +9743,7 @@
     <w:p>
       <w:r>
         <w:pict w14:anchorId="37B7B82F">
-          <v:rect id="_x0000_i1124" style="width:0;height:1.5pt" o:hralign="center" o:hrstd="t" o:hrnoshade="t" o:hr="t" fillcolor="#1b1c1d" stroked="f"/>
+          <v:rect id="_x0000_i1033" style="width:0;height:1.5pt" o:hralign="center" o:hrstd="t" o:hrnoshade="t" o:hr="t" fillcolor="#1b1c1d" stroked="f"/>
         </w:pict>
       </w:r>
     </w:p>
@@ -11226,7 +11352,25 @@
           <w:szCs w:val="40"/>
         </w:rPr>
         <w:lastRenderedPageBreak/>
-        <w:t>Chapitre 7 : 7 Semaines de Grossesse</w:t>
+        <w:t xml:space="preserve">Chapitre </w:t>
+      </w:r>
+      <w:r>
+        <w:rPr>
+          <w:b/>
+          <w:bCs/>
+          <w:sz w:val="40"/>
+          <w:szCs w:val="40"/>
+        </w:rPr>
+        <w:t>0</w:t>
+      </w:r>
+      <w:r>
+        <w:rPr>
+          <w:b/>
+          <w:bCs/>
+          <w:sz w:val="40"/>
+          <w:szCs w:val="40"/>
+        </w:rPr>
+        <w:t>7 : 7 Semaines de Grossesse</w:t>
       </w:r>
     </w:p>
     <w:p>
@@ -11242,7 +11386,7 @@
     <w:p>
       <w:r>
         <w:pict w14:anchorId="4E510D79">
-          <v:rect id="_x0000_i1146" style="width:0;height:1.5pt" o:hralign="center" o:hrstd="t" o:hrnoshade="t" o:hr="t" fillcolor="#1b1c1d" stroked="f"/>
+          <v:rect id="_x0000_i1034" style="width:0;height:1.5pt" o:hralign="center" o:hrstd="t" o:hrnoshade="t" o:hr="t" fillcolor="#1b1c1d" stroked="f"/>
         </w:pict>
       </w:r>
     </w:p>
@@ -12771,7 +12915,25 @@
           <w:szCs w:val="40"/>
         </w:rPr>
         <w:lastRenderedPageBreak/>
-        <w:t>Chapitre 8 : 13 Semaines de Grossesse</w:t>
+        <w:t xml:space="preserve">Chapitre </w:t>
+      </w:r>
+      <w:r>
+        <w:rPr>
+          <w:b/>
+          <w:bCs/>
+          <w:sz w:val="40"/>
+          <w:szCs w:val="40"/>
+        </w:rPr>
+        <w:t>0</w:t>
+      </w:r>
+      <w:r>
+        <w:rPr>
+          <w:b/>
+          <w:bCs/>
+          <w:sz w:val="40"/>
+          <w:szCs w:val="40"/>
+        </w:rPr>
+        <w:t>8 : 13 Semaines de Grossesse</w:t>
       </w:r>
     </w:p>
     <w:p>
@@ -12787,7 +12949,7 @@
     <w:p>
       <w:r>
         <w:pict w14:anchorId="714A704F">
-          <v:rect id="_x0000_i1185" style="width:0;height:1.5pt" o:hralign="center" o:hrstd="t" o:hrnoshade="t" o:hr="t" fillcolor="#1b1c1d" stroked="f"/>
+          <v:rect id="_x0000_i1035" style="width:0;height:1.5pt" o:hralign="center" o:hrstd="t" o:hrnoshade="t" o:hr="t" fillcolor="#1b1c1d" stroked="f"/>
         </w:pict>
       </w:r>
     </w:p>
@@ -13474,7 +13636,7 @@
     <w:p>
       <w:r>
         <w:pict w14:anchorId="4FC3834E">
-          <v:rect id="_x0000_i1186" style="width:0;height:1.5pt" o:hralign="center" o:hrstd="t" o:hrnoshade="t" o:hr="t" fillcolor="#1b1c1d" stroked="f"/>
+          <v:rect id="_x0000_i1036" style="width:0;height:1.5pt" o:hralign="center" o:hrstd="t" o:hrnoshade="t" o:hr="t" fillcolor="#1b1c1d" stroked="f"/>
         </w:pict>
       </w:r>
     </w:p>
@@ -13496,7 +13658,7 @@
     <w:p>
       <w:r>
         <w:pict w14:anchorId="1A9123E0">
-          <v:rect id="_x0000_i1187" style="width:0;height:1.5pt" o:hralign="center" o:hrstd="t" o:hrnoshade="t" o:hr="t" fillcolor="#1b1c1d" stroked="f"/>
+          <v:rect id="_x0000_i1037" style="width:0;height:1.5pt" o:hralign="center" o:hrstd="t" o:hrnoshade="t" o:hr="t" fillcolor="#1b1c1d" stroked="f"/>
         </w:pict>
       </w:r>
     </w:p>
@@ -14052,7 +14214,25 @@
           <w:szCs w:val="40"/>
         </w:rPr>
         <w:lastRenderedPageBreak/>
-        <w:t>Chapitre 9 : Le Bébé Est Né</w:t>
+        <w:t xml:space="preserve">Chapitre </w:t>
+      </w:r>
+      <w:r>
+        <w:rPr>
+          <w:b/>
+          <w:bCs/>
+          <w:sz w:val="40"/>
+          <w:szCs w:val="40"/>
+        </w:rPr>
+        <w:t>0</w:t>
+      </w:r>
+      <w:r>
+        <w:rPr>
+          <w:b/>
+          <w:bCs/>
+          <w:sz w:val="40"/>
+          <w:szCs w:val="40"/>
+        </w:rPr>
+        <w:t>9 : Le Bébé Est Né</w:t>
       </w:r>
     </w:p>
     <w:p>
@@ -14066,7 +14246,7 @@
     <w:p>
       <w:r>
         <w:pict w14:anchorId="083A05FE">
-          <v:rect id="_x0000_i1209" style="width:0;height:1.5pt" o:hralign="center" o:hrstd="t" o:hrnoshade="t" o:hr="t" fillcolor="#1b1c1d" stroked="f"/>
+          <v:rect id="_x0000_i1038" style="width:0;height:1.5pt" o:hralign="center" o:hrstd="t" o:hrnoshade="t" o:hr="t" fillcolor="#1b1c1d" stroked="f"/>
         </w:pict>
       </w:r>
     </w:p>
@@ -16065,7 +16245,7 @@
     <w:p>
       <w:r>
         <w:pict w14:anchorId="50F9CDB2">
-          <v:rect id="_x0000_i1244" style="width:0;height:1.5pt" o:hralign="center" o:hrstd="t" o:hrnoshade="t" o:hr="t" fillcolor="#1b1c1d" stroked="f"/>
+          <v:rect id="_x0000_i1039" style="width:0;height:1.5pt" o:hralign="center" o:hrstd="t" o:hrnoshade="t" o:hr="t" fillcolor="#1b1c1d" stroked="f"/>
         </w:pict>
       </w:r>
     </w:p>
@@ -17512,7 +17692,7 @@
     <w:p>
       <w:r>
         <w:pict w14:anchorId="1A54FE02">
-          <v:rect id="_x0000_i1245" style="width:0;height:1.5pt" o:hralign="center" o:hrstd="t" o:hrnoshade="t" o:hr="t" fillcolor="#1b1c1d" stroked="f"/>
+          <v:rect id="_x0000_i1040" style="width:0;height:1.5pt" o:hralign="center" o:hrstd="t" o:hrnoshade="t" o:hr="t" fillcolor="#1b1c1d" stroked="f"/>
         </w:pict>
       </w:r>
     </w:p>
@@ -17534,7 +17714,7 @@
     <w:p>
       <w:r>
         <w:pict w14:anchorId="49A14C1F">
-          <v:rect id="_x0000_i1246" style="width:0;height:1.5pt" o:hralign="center" o:hrstd="t" o:hrnoshade="t" o:hr="t" fillcolor="#1b1c1d" stroked="f"/>
+          <v:rect id="_x0000_i1041" style="width:0;height:1.5pt" o:hralign="center" o:hrstd="t" o:hrnoshade="t" o:hr="t" fillcolor="#1b1c1d" stroked="f"/>
         </w:pict>
       </w:r>
     </w:p>
@@ -17954,7 +18134,7 @@
     <w:p>
       <w:r>
         <w:pict w14:anchorId="7D727FFB">
-          <v:rect id="_x0000_i1274" style="width:0;height:1.5pt" o:hralign="center" o:hrstd="t" o:hrnoshade="t" o:hr="t" fillcolor="#1b1c1d" stroked="f"/>
+          <v:rect id="_x0000_i1042" style="width:0;height:1.5pt" o:hralign="center" o:hrstd="t" o:hrnoshade="t" o:hr="t" fillcolor="#1b1c1d" stroked="f"/>
         </w:pict>
       </w:r>
     </w:p>
@@ -20019,7 +20199,7 @@
     <w:p>
       <w:r>
         <w:pict w14:anchorId="3DA2AFEE">
-          <v:rect id="_x0000_i1354" style="width:0;height:1.5pt" o:hralign="center" o:hrstd="t" o:hrnoshade="t" o:hr="t" fillcolor="#1b1c1d" stroked="f"/>
+          <v:rect id="_x0000_i1043" style="width:0;height:1.5pt" o:hralign="center" o:hrstd="t" o:hrnoshade="t" o:hr="t" fillcolor="#1b1c1d" stroked="f"/>
         </w:pict>
       </w:r>
     </w:p>
@@ -20198,7 +20378,7 @@
     <w:p>
       <w:r>
         <w:pict w14:anchorId="2543FFF6">
-          <v:rect id="_x0000_i1355" style="width:0;height:1.5pt" o:hralign="center" o:hrstd="t" o:hrnoshade="t" o:hr="t" fillcolor="#1b1c1d" stroked="f"/>
+          <v:rect id="_x0000_i1044" style="width:0;height:1.5pt" o:hralign="center" o:hrstd="t" o:hrnoshade="t" o:hr="t" fillcolor="#1b1c1d" stroked="f"/>
         </w:pict>
       </w:r>
     </w:p>
@@ -20385,7 +20565,7 @@
     <w:p>
       <w:r>
         <w:pict w14:anchorId="3CBF4EE4">
-          <v:rect id="_x0000_i1356" style="width:0;height:1.5pt" o:hralign="center" o:hrstd="t" o:hrnoshade="t" o:hr="t" fillcolor="#1b1c1d" stroked="f"/>
+          <v:rect id="_x0000_i1045" style="width:0;height:1.5pt" o:hralign="center" o:hrstd="t" o:hrnoshade="t" o:hr="t" fillcolor="#1b1c1d" stroked="f"/>
         </w:pict>
       </w:r>
     </w:p>
@@ -20672,15 +20852,7 @@
       </w:r>
       <w:proofErr w:type="spellEnd"/>
       <w:r>
-        <w:t xml:space="preserve"> </w:t>
-      </w:r>
-      <w:proofErr w:type="spellStart"/>
-      <w:r>
-        <w:t>Ja</w:t>
-      </w:r>
-      <w:proofErr w:type="spellEnd"/>
-      <w:r>
-        <w:t xml:space="preserve"> ? » répéta </w:t>
+        <w:t xml:space="preserve"> Ja ? » répéta </w:t>
       </w:r>
       <w:proofErr w:type="spellStart"/>
       <w:r>
@@ -21291,15 +21463,7 @@
       </w:r>
       <w:proofErr w:type="spellEnd"/>
       <w:r>
-        <w:t xml:space="preserve">, </w:t>
-      </w:r>
-      <w:proofErr w:type="spellStart"/>
-      <w:r>
-        <w:t>num</w:t>
-      </w:r>
-      <w:proofErr w:type="spellEnd"/>
-      <w:r>
-        <w:t xml:space="preserve"> ! »</w:t>
+        <w:t>, num ! »</w:t>
       </w:r>
     </w:p>
     <w:p>
@@ -21627,7 +21791,7 @@
     <w:p>
       <w:r>
         <w:pict w14:anchorId="26D9A82B">
-          <v:rect id="_x0000_i1396" style="width:0;height:1.5pt" o:hralign="center" o:hrstd="t" o:hrnoshade="t" o:hr="t" fillcolor="#1b1c1d" stroked="f"/>
+          <v:rect id="_x0000_i1046" style="width:0;height:1.5pt" o:hralign="center" o:hrstd="t" o:hrnoshade="t" o:hr="t" fillcolor="#1b1c1d" stroked="f"/>
         </w:pict>
       </w:r>
     </w:p>
@@ -22104,7 +22268,7 @@
     <w:p>
       <w:r>
         <w:pict w14:anchorId="0715350B">
-          <v:rect id="_x0000_i1397" style="width:0;height:1.5pt" o:hralign="center" o:hrstd="t" o:hrnoshade="t" o:hr="t" fillcolor="#1b1c1d" stroked="f"/>
+          <v:rect id="_x0000_i1047" style="width:0;height:1.5pt" o:hralign="center" o:hrstd="t" o:hrnoshade="t" o:hr="t" fillcolor="#1b1c1d" stroked="f"/>
         </w:pict>
       </w:r>
     </w:p>
@@ -22126,7 +22290,7 @@
     <w:p>
       <w:r>
         <w:pict w14:anchorId="53A09C0B">
-          <v:rect id="_x0000_i1398" style="width:0;height:1.5pt" o:hralign="center" o:hrstd="t" o:hrnoshade="t" o:hr="t" fillcolor="#1b1c1d" stroked="f"/>
+          <v:rect id="_x0000_i1048" style="width:0;height:1.5pt" o:hralign="center" o:hrstd="t" o:hrnoshade="t" o:hr="t" fillcolor="#1b1c1d" stroked="f"/>
         </w:pict>
       </w:r>
     </w:p>
@@ -23739,7 +23903,7 @@
     <w:p>
       <w:r>
         <w:pict w14:anchorId="07244E0A">
-          <v:rect id="_x0000_i1426" style="width:0;height:1.5pt" o:hralign="center" o:hrstd="t" o:hrnoshade="t" o:hr="t" fillcolor="#1b1c1d" stroked="f"/>
+          <v:rect id="_x0000_i1049" style="width:0;height:1.5pt" o:hralign="center" o:hrstd="t" o:hrnoshade="t" o:hr="t" fillcolor="#1b1c1d" stroked="f"/>
         </w:pict>
       </w:r>
     </w:p>
@@ -26913,6 +27077,7 @@
   <w:style w:type="character" w:default="1" w:styleId="Policepardfaut">
     <w:name w:val="Default Paragraph Font"/>
     <w:uiPriority w:val="1"/>
+    <w:semiHidden/>
     <w:unhideWhenUsed/>
   </w:style>
   <w:style w:type="table" w:default="1" w:styleId="TableauNormal">

</xml_diff>